<commit_message>
add pinout.png && edit kursovik.docx
</commit_message>
<xml_diff>
--- a/kursovik.docx
+++ b/kursovik.docx
@@ -273,10 +273,7 @@
         <w:jc w:val="center"/>
       </w:pPr>
       <w:r>
-        <w:t>ДРАЙВЕР УСТРОЙСТВА</w:t>
-      </w:r>
-      <w:r>
-        <w:t xml:space="preserve"> С ИНТЕРФЕЙСОМ </w:t>
+        <w:t xml:space="preserve">ДРАЙВЕР УСТРОЙСТВА С ИНТЕРФЕЙСОМ </w:t>
       </w:r>
       <w:r>
         <w:rPr>
@@ -399,19 +396,7 @@
               <w:rPr>
                 <w:vertAlign w:val="subscript"/>
               </w:rPr>
-              <w:t>2</w:t>
-            </w:r>
-            <w:r>
-              <w:rPr>
-                <w:vertAlign w:val="subscript"/>
-              </w:rPr>
-              <w:t>6</w:t>
-            </w:r>
-            <w:r>
-              <w:rPr>
-                <w:vertAlign w:val="subscript"/>
-              </w:rPr>
-              <w:t>.05.2023</w:t>
+              <w:t>26.05.2023</w:t>
             </w:r>
           </w:p>
         </w:tc>
@@ -1248,10 +1233,7 @@
         <w:t>C</w:t>
       </w:r>
       <w:r>
-        <w:t>.</w:t>
-      </w:r>
-      <w:r>
-        <w:t xml:space="preserve"> </w:t>
+        <w:t xml:space="preserve">. </w:t>
       </w:r>
       <w:r>
         <w:t xml:space="preserve">Реализованы следующие операции </w:t>
@@ -1266,13 +1248,7 @@
         <w:t xml:space="preserve">: </w:t>
       </w:r>
       <w:r>
-        <w:t xml:space="preserve">измерение и считывание значения температуры, измерение и считывание значения давления, </w:t>
-      </w:r>
-      <w:r>
-        <w:t xml:space="preserve">измерение и считывание значения </w:t>
-      </w:r>
-      <w:r>
-        <w:t>высоты над уровнем моря</w:t>
+        <w:t>измерение и считывание значения температуры, измерение и считывание значения давления, измерение и считывание значения высоты над уровнем моря</w:t>
       </w:r>
       <w:r>
         <w:t>, повторное считывание калибровочных коэффициентов.</w:t>
@@ -1280,11 +1256,9 @@
       <w:r>
         <w:t xml:space="preserve"> Драйвер предоставляет доступ к устройству в эксклюзивном режиме, только один поток может одновременно взаимодействовать с драйвером. Также реализовано пользовательское приложение для взаимодействия с драйвером. Приложение выполняет </w:t>
       </w:r>
-      <w:proofErr w:type="gramStart"/>
-      <w:r>
-        <w:t>все операции</w:t>
-      </w:r>
-      <w:proofErr w:type="gramEnd"/>
+      <w:r>
+        <w:t>все операции,</w:t>
+      </w:r>
       <w:r>
         <w:t xml:space="preserve"> поддерживаемые драйвером. </w:t>
       </w:r>
@@ -2997,11 +2971,7 @@
       </w:r>
       <w:bookmarkEnd w:id="4"/>
     </w:p>
-    <w:p>
-      <w:r>
-        <w:t>Последовательность переключений счетчика приведена в таблице 1.</w:t>
-      </w:r>
-    </w:p>
+    <w:p/>
     <w:p/>
     <w:p>
       <w:pPr>
@@ -3886,13 +3856,52 @@
         <w:ind w:firstLine="708"/>
       </w:pPr>
       <w:r>
-        <w:t>В рамках курсовой работы был синтезирован счетчик с коэффициентом пересчета 12. Таблица переключений приведена в таблице 1. При моделировании счетчика на схемном уровне получена максимальная тактовая частота 1.</w:t>
-      </w:r>
-      <w:r>
-        <w:t>65</w:t>
-      </w:r>
-      <w:r>
-        <w:t xml:space="preserve"> ГГц. После создания топологии счетчика и экстракции паразитных параметров максимальная тактовая частота упала примерно в 2 раза и составляет 860 МГц. </w:t>
+        <w:t xml:space="preserve">В рамках курсовой работы был </w:t>
+      </w:r>
+      <w:r>
+        <w:t xml:space="preserve">реализован драйвер устройства </w:t>
+      </w:r>
+      <w:r>
+        <w:rPr>
+          <w:lang w:val="en-US"/>
+        </w:rPr>
+        <w:t>I</w:t>
+      </w:r>
+      <w:r>
+        <w:t>2</w:t>
+      </w:r>
+      <w:r>
+        <w:rPr>
+          <w:lang w:val="en-US"/>
+        </w:rPr>
+        <w:t>C</w:t>
+      </w:r>
+      <w:r>
+        <w:t xml:space="preserve"> для взаимодействия с датчиком температуры и давления </w:t>
+      </w:r>
+      <w:r>
+        <w:rPr>
+          <w:lang w:val="en-US"/>
+        </w:rPr>
+        <w:t>BMP</w:t>
+      </w:r>
+      <w:r>
+        <w:t xml:space="preserve">180. </w:t>
+      </w:r>
+      <w:r>
+        <w:t xml:space="preserve">Также реализовано пользовательское приложение для взаимодействия с драйвером. Вычисление температуры и давление происходит в режиме ядра с дальнейшей передачей в пространство пользователя. Вычисление высоты над уровнем моря происходит в пространстве пользователя, поскольку требует использования чисел с плавающей точкой. При этом пользователю при запросе высылаются </w:t>
+      </w:r>
+      <w:r>
+        <w:t>“</w:t>
+      </w:r>
+      <w:r>
+        <w:t>сырые</w:t>
+      </w:r>
+      <w:r>
+        <w:t>”</w:t>
+      </w:r>
+      <w:r>
+        <w:t xml:space="preserve"> данные (величина давления).</w:t>
       </w:r>
     </w:p>
     <w:p>
@@ -3924,7 +3933,14 @@
       </w:r>
       <w:bookmarkEnd w:id="9"/>
     </w:p>
-    <w:p/>
+    <w:p>
+      <w:pPr>
+        <w:tabs>
+          <w:tab w:val="left" w:pos="1134"/>
+        </w:tabs>
+        <w:ind w:firstLine="0"/>
+      </w:pPr>
+    </w:p>
     <w:p>
       <w:pPr>
         <w:pStyle w:val="a"/>
@@ -3938,7 +3954,43 @@
         <w:ind w:left="0" w:firstLine="709"/>
       </w:pPr>
       <w:r>
-        <w:t xml:space="preserve">Методическое пособие по цифровой схемотехнике. – </w:t>
+        <w:t xml:space="preserve">Основы </w:t>
+      </w:r>
+      <w:r>
+        <w:rPr>
+          <w:lang w:val="en-US"/>
+        </w:rPr>
+        <w:t>I</w:t>
+      </w:r>
+      <w:r>
+        <w:t>2</w:t>
+      </w:r>
+      <w:r>
+        <w:rPr>
+          <w:lang w:val="en-US"/>
+        </w:rPr>
+        <w:t>C</w:t>
+      </w:r>
+      <w:r>
+        <w:t xml:space="preserve"> </w:t>
+      </w:r>
+      <w:r>
+        <w:t xml:space="preserve">в </w:t>
+      </w:r>
+      <w:r>
+        <w:rPr>
+          <w:lang w:val="en-US"/>
+        </w:rPr>
+        <w:t>Linux</w:t>
+      </w:r>
+      <w:r>
+        <w:t>.</w:t>
+      </w:r>
+      <w:r>
+        <w:t xml:space="preserve"> </w:t>
+      </w:r>
+      <w:r>
+        <w:t xml:space="preserve">– </w:t>
       </w:r>
       <w:r>
         <w:rPr>
@@ -3954,84 +4006,14 @@
           <w:rPr>
             <w:rStyle w:val="af3"/>
           </w:rPr>
-          <w:t>https://dl-et.spbstu.ru/pluginfile.php/59944/mod_resource/content/1/Пособие%20%20-%20Текст_Морозов_Пилипко_Енученко.pdf</w:t>
+          <w:t>https://bootlin.com/pub/conferences/2022/elce/ceresoli-basics-of-i2c-on-linux/ceresoli-basics-of-i2c-on-linux.pdf</w:t>
         </w:r>
       </w:hyperlink>
       <w:r>
         <w:t xml:space="preserve"> </w:t>
       </w:r>
       <w:r>
-        <w:t>(</w:t>
-      </w:r>
-      <w:r>
-        <w:t>дата обращения 22.05.2023</w:t>
-      </w:r>
-      <w:r>
-        <w:t>)</w:t>
-      </w:r>
-    </w:p>
-    <w:p>
-      <w:pPr>
-        <w:pStyle w:val="a1"/>
-        <w:numPr>
-          <w:ilvl w:val="0"/>
-          <w:numId w:val="46"/>
-        </w:numPr>
-        <w:tabs>
-          <w:tab w:val="left" w:pos="1134"/>
-        </w:tabs>
-        <w:spacing w:line="360" w:lineRule="auto"/>
-        <w:ind w:left="0" w:firstLine="709"/>
-        <w:jc w:val="both"/>
-      </w:pPr>
-      <w:r>
-        <w:t>Морозов Д. В., Пилипко М.</w:t>
-      </w:r>
-      <w:r>
-        <w:t xml:space="preserve"> </w:t>
-      </w:r>
-      <w:r>
-        <w:t xml:space="preserve">М. Схемотехника </w:t>
-      </w:r>
-      <w:r>
-        <w:t>цифровых устройств</w:t>
-      </w:r>
-      <w:r>
-        <w:t xml:space="preserve">. </w:t>
-      </w:r>
-      <w:r>
-        <w:t xml:space="preserve">Комбинационные и </w:t>
-      </w:r>
-      <w:proofErr w:type="spellStart"/>
-      <w:r>
-        <w:t>последовательностные</w:t>
-      </w:r>
-      <w:proofErr w:type="spellEnd"/>
-      <w:r>
-        <w:t xml:space="preserve"> схемы</w:t>
-      </w:r>
-      <w:r>
-        <w:t xml:space="preserve">: учеб. пособие – СПб.: Изд-во </w:t>
-      </w:r>
-      <w:proofErr w:type="spellStart"/>
-      <w:r>
-        <w:t>Политехн</w:t>
-      </w:r>
-      <w:proofErr w:type="spellEnd"/>
-      <w:r>
-        <w:t>. ун-та</w:t>
-      </w:r>
-      <w:r>
-        <w:t>.</w:t>
-      </w:r>
-      <w:r>
-        <w:t xml:space="preserve"> 2013. – </w:t>
-      </w:r>
-      <w:r>
-        <w:t>89</w:t>
-      </w:r>
-      <w:r>
-        <w:t xml:space="preserve"> с.</w:t>
+        <w:t>(дата обращения 28.05.2023)</w:t>
       </w:r>
     </w:p>
     <w:p>
@@ -4047,22 +4029,22 @@
         <w:ind w:left="0" w:firstLine="709"/>
       </w:pPr>
       <w:r>
-        <w:t xml:space="preserve">Методическое пособие по </w:t>
+        <w:t xml:space="preserve">Реализация драйверов устройств </w:t>
       </w:r>
       <w:r>
         <w:rPr>
           <w:lang w:val="en-US"/>
         </w:rPr>
-        <w:t>Cadence</w:t>
-      </w:r>
-      <w:r>
-        <w:t xml:space="preserve"> </w:t>
+        <w:t>I</w:t>
+      </w:r>
+      <w:r>
+        <w:t>2</w:t>
       </w:r>
       <w:r>
         <w:rPr>
           <w:lang w:val="en-US"/>
         </w:rPr>
-        <w:t>Virtuoso</w:t>
+        <w:t>C</w:t>
       </w:r>
       <w:r>
         <w:t>.</w:t>
@@ -4080,288 +4062,37 @@
         <w:t>URL</w:t>
       </w:r>
       <w:r>
-        <w:t>:</w:t>
-      </w:r>
+        <w:t xml:space="preserve">: </w:t>
+      </w:r>
+      <w:hyperlink r:id="rId10" w:history="1">
+        <w:r>
+          <w:rPr>
+            <w:rStyle w:val="af3"/>
+          </w:rPr>
+          <w:t>https://www.kernel.org/doc/html/latest/i2c/writing-clients.html</w:t>
+        </w:r>
+      </w:hyperlink>
       <w:r>
         <w:t xml:space="preserve"> </w:t>
       </w:r>
-      <w:hyperlink r:id="rId10" w:history="1">
-        <w:r>
-          <w:rPr>
-            <w:rStyle w:val="af3"/>
-            <w:lang w:val="en-US"/>
-          </w:rPr>
-          <w:t>https</w:t>
-        </w:r>
-        <w:r>
-          <w:rPr>
-            <w:rStyle w:val="af3"/>
-          </w:rPr>
-          <w:t>://</w:t>
-        </w:r>
-        <w:r>
-          <w:rPr>
-            <w:rStyle w:val="af3"/>
-            <w:lang w:val="en-US"/>
-          </w:rPr>
-          <w:t>dl</w:t>
-        </w:r>
-        <w:r>
-          <w:rPr>
-            <w:rStyle w:val="af3"/>
-          </w:rPr>
-          <w:t>-</w:t>
-        </w:r>
-        <w:r>
-          <w:rPr>
-            <w:rStyle w:val="af3"/>
-            <w:lang w:val="en-US"/>
-          </w:rPr>
-          <w:t>et</w:t>
-        </w:r>
-        <w:r>
-          <w:rPr>
-            <w:rStyle w:val="af3"/>
-          </w:rPr>
-          <w:t>.</w:t>
-        </w:r>
-        <w:proofErr w:type="spellStart"/>
-        <w:r>
-          <w:rPr>
-            <w:rStyle w:val="af3"/>
-            <w:lang w:val="en-US"/>
-          </w:rPr>
-          <w:t>spbstu</w:t>
-        </w:r>
-        <w:proofErr w:type="spellEnd"/>
-        <w:r>
-          <w:rPr>
-            <w:rStyle w:val="af3"/>
-          </w:rPr>
-          <w:t>.</w:t>
-        </w:r>
-        <w:proofErr w:type="spellStart"/>
-        <w:r>
-          <w:rPr>
-            <w:rStyle w:val="af3"/>
-            <w:lang w:val="en-US"/>
-          </w:rPr>
-          <w:t>ru</w:t>
-        </w:r>
-        <w:proofErr w:type="spellEnd"/>
-        <w:r>
-          <w:rPr>
-            <w:rStyle w:val="af3"/>
-          </w:rPr>
-          <w:t>/</w:t>
-        </w:r>
-        <w:proofErr w:type="spellStart"/>
-        <w:r>
-          <w:rPr>
-            <w:rStyle w:val="af3"/>
-            <w:lang w:val="en-US"/>
-          </w:rPr>
-          <w:t>pluginfile</w:t>
-        </w:r>
-        <w:proofErr w:type="spellEnd"/>
-        <w:r>
-          <w:rPr>
-            <w:rStyle w:val="af3"/>
-          </w:rPr>
-          <w:t>.</w:t>
-        </w:r>
-        <w:proofErr w:type="spellStart"/>
-        <w:r>
-          <w:rPr>
-            <w:rStyle w:val="af3"/>
-            <w:lang w:val="en-US"/>
-          </w:rPr>
-          <w:t>php</w:t>
-        </w:r>
-        <w:proofErr w:type="spellEnd"/>
-        <w:r>
-          <w:rPr>
-            <w:rStyle w:val="af3"/>
-          </w:rPr>
-          <w:t>/59945/</w:t>
-        </w:r>
-        <w:r>
-          <w:rPr>
-            <w:rStyle w:val="af3"/>
-            <w:lang w:val="en-US"/>
-          </w:rPr>
-          <w:t>mod</w:t>
-        </w:r>
-        <w:r>
-          <w:rPr>
-            <w:rStyle w:val="af3"/>
-          </w:rPr>
-          <w:t>_</w:t>
-        </w:r>
-        <w:r>
-          <w:rPr>
-            <w:rStyle w:val="af3"/>
-            <w:lang w:val="en-US"/>
-          </w:rPr>
-          <w:t>resource</w:t>
-        </w:r>
-        <w:r>
-          <w:rPr>
-            <w:rStyle w:val="af3"/>
-          </w:rPr>
-          <w:t>/</w:t>
-        </w:r>
-        <w:r>
-          <w:rPr>
-            <w:rStyle w:val="af3"/>
-            <w:lang w:val="en-US"/>
-          </w:rPr>
-          <w:t>content</w:t>
-        </w:r>
-        <w:r>
-          <w:rPr>
-            <w:rStyle w:val="af3"/>
-          </w:rPr>
-          <w:t>/1/</w:t>
-        </w:r>
-        <w:r>
-          <w:rPr>
-            <w:rStyle w:val="af3"/>
-            <w:lang w:val="en-US"/>
-          </w:rPr>
-          <w:t>Lab</w:t>
-        </w:r>
-        <w:r>
-          <w:rPr>
-            <w:rStyle w:val="af3"/>
-          </w:rPr>
-          <w:t>%20</w:t>
-        </w:r>
-        <w:r>
-          <w:rPr>
-            <w:rStyle w:val="af3"/>
-            <w:lang w:val="en-US"/>
-          </w:rPr>
-          <w:t>Tutorial</w:t>
-        </w:r>
-        <w:r>
-          <w:rPr>
-            <w:rStyle w:val="af3"/>
-          </w:rPr>
-          <w:t>.</w:t>
-        </w:r>
-        <w:r>
-          <w:rPr>
-            <w:rStyle w:val="af3"/>
-            <w:lang w:val="en-US"/>
-          </w:rPr>
-          <w:t>pdf</w:t>
-        </w:r>
-      </w:hyperlink>
-      <w:r>
-        <w:t xml:space="preserve"> (</w:t>
-      </w:r>
-      <w:r>
-        <w:t>дата обращения 22.05.2023</w:t>
-      </w:r>
-      <w:r>
-        <w:t>)</w:t>
-      </w:r>
-    </w:p>
-    <w:p>
-      <w:pPr>
+      <w:r>
+        <w:t>(дата обращения 28.05.2023)</w:t>
+      </w:r>
+    </w:p>
+    <w:p>
+      <w:pPr>
+        <w:pStyle w:val="a"/>
+        <w:numPr>
+          <w:ilvl w:val="0"/>
+          <w:numId w:val="46"/>
+        </w:numPr>
         <w:tabs>
           <w:tab w:val="left" w:pos="1134"/>
         </w:tabs>
-      </w:pPr>
-    </w:p>
-    <w:p>
-      <w:pPr>
-        <w:spacing w:line="240" w:lineRule="auto"/>
-        <w:ind w:firstLine="0"/>
-        <w:jc w:val="left"/>
-      </w:pPr>
-      <w:r>
-        <w:br w:type="page"/>
-      </w:r>
-    </w:p>
-    <w:p>
-      <w:pPr>
-        <w:pStyle w:val="af2"/>
-      </w:pPr>
-      <w:bookmarkStart w:id="10" w:name="_Toc136014663"/>
-      <w:r>
-        <w:lastRenderedPageBreak/>
-        <w:t>ПРИЛОЖЕНИЕ А</w:t>
-      </w:r>
-      <w:bookmarkEnd w:id="10"/>
-    </w:p>
-    <w:p>
-      <w:pPr>
-        <w:pStyle w:val="af2"/>
-      </w:pPr>
-      <w:bookmarkStart w:id="11" w:name="_Toc136014664"/>
-      <w:r>
-        <w:t>Листинг кода драйвера</w:t>
-      </w:r>
-      <w:bookmarkEnd w:id="11"/>
-    </w:p>
-    <w:p>
-      <w:pPr>
-        <w:tabs>
-          <w:tab w:val="left" w:pos="1134"/>
-        </w:tabs>
-      </w:pPr>
-    </w:p>
-    <w:p>
-      <w:pPr>
-        <w:tabs>
-          <w:tab w:val="left" w:pos="1134"/>
-        </w:tabs>
-      </w:pPr>
-    </w:p>
-    <w:p>
-      <w:pPr>
-        <w:spacing w:line="240" w:lineRule="auto"/>
-        <w:ind w:firstLine="0"/>
-        <w:jc w:val="left"/>
-      </w:pPr>
-      <w:r>
-        <w:br w:type="page"/>
-      </w:r>
-    </w:p>
-    <w:p>
-      <w:pPr>
-        <w:pStyle w:val="af2"/>
-      </w:pPr>
-      <w:bookmarkStart w:id="12" w:name="_Toc136014665"/>
-      <w:r>
-        <w:lastRenderedPageBreak/>
-        <w:t xml:space="preserve">ПРИЛОЖЕНИЕ </w:t>
-      </w:r>
-      <w:r>
-        <w:t>Б</w:t>
-      </w:r>
-      <w:bookmarkEnd w:id="12"/>
-    </w:p>
-    <w:p>
-      <w:pPr>
-        <w:pStyle w:val="af2"/>
-      </w:pPr>
-      <w:bookmarkStart w:id="13" w:name="_Toc136014666"/>
-      <w:r>
-        <w:t xml:space="preserve">Листинг </w:t>
-      </w:r>
-      <w:r>
-        <w:t xml:space="preserve">заголовочного </w:t>
-      </w:r>
-      <w:proofErr w:type="spellStart"/>
-      <w:r>
-        <w:t>фаила</w:t>
-      </w:r>
-      <w:proofErr w:type="spellEnd"/>
-      <w:r>
-        <w:t xml:space="preserve"> </w:t>
+        <w:ind w:left="0" w:firstLine="709"/>
+      </w:pPr>
+      <w:r>
+        <w:t xml:space="preserve">Функции для работы с интерфейсами </w:t>
       </w:r>
       <w:r>
         <w:rPr>
@@ -4382,22 +4113,364 @@
         <w:t xml:space="preserve"> </w:t>
       </w:r>
       <w:r>
-        <w:t>части драйвера</w:t>
-      </w:r>
-      <w:bookmarkEnd w:id="13"/>
-    </w:p>
-    <w:p>
-      <w:pPr>
+        <w:t xml:space="preserve">и </w:t>
+      </w:r>
+      <w:proofErr w:type="spellStart"/>
+      <w:r>
+        <w:rPr>
+          <w:lang w:val="en-US"/>
+        </w:rPr>
+        <w:t>SMBus</w:t>
+      </w:r>
+      <w:proofErr w:type="spellEnd"/>
+      <w:r>
+        <w:t>.</w:t>
+      </w:r>
+      <w:r>
+        <w:t xml:space="preserve"> </w:t>
+      </w:r>
+      <w:r>
+        <w:t xml:space="preserve">– </w:t>
+      </w:r>
+      <w:r>
+        <w:rPr>
+          <w:lang w:val="en-US"/>
+        </w:rPr>
+        <w:t>URL</w:t>
+      </w:r>
+      <w:r>
+        <w:t xml:space="preserve">: </w:t>
+      </w:r>
+      <w:hyperlink r:id="rId11" w:history="1">
+        <w:r>
+          <w:rPr>
+            <w:rStyle w:val="af3"/>
+          </w:rPr>
+          <w:t>https://www.kernel.org/doc/html/latest/driver-api/i2c.html#c.i2c_bo</w:t>
+        </w:r>
+        <w:r>
+          <w:rPr>
+            <w:rStyle w:val="af3"/>
+          </w:rPr>
+          <w:t>a</w:t>
+        </w:r>
+        <w:r>
+          <w:rPr>
+            <w:rStyle w:val="af3"/>
+          </w:rPr>
+          <w:t>rd_info</w:t>
+        </w:r>
+      </w:hyperlink>
+      <w:r>
+        <w:t xml:space="preserve"> </w:t>
+      </w:r>
+      <w:r>
+        <w:t>(дата обращения 28.05.2023)</w:t>
+      </w:r>
+    </w:p>
+    <w:p>
+      <w:pPr>
+        <w:pStyle w:val="a"/>
+        <w:numPr>
+          <w:ilvl w:val="0"/>
+          <w:numId w:val="46"/>
+        </w:numPr>
         <w:tabs>
           <w:tab w:val="left" w:pos="1134"/>
         </w:tabs>
-      </w:pPr>
-    </w:p>
-    <w:p>
-      <w:pPr>
+        <w:ind w:left="0" w:firstLine="709"/>
+      </w:pPr>
+      <w:r>
+        <w:t xml:space="preserve">Пример драйвера устройства </w:t>
+      </w:r>
+      <w:r>
+        <w:rPr>
+          <w:lang w:val="en-US"/>
+        </w:rPr>
+        <w:t>I</w:t>
+      </w:r>
+      <w:r>
+        <w:t>2</w:t>
+      </w:r>
+      <w:r>
+        <w:rPr>
+          <w:lang w:val="en-US"/>
+        </w:rPr>
+        <w:t>C</w:t>
+      </w:r>
+      <w:r>
+        <w:t xml:space="preserve">. </w:t>
+      </w:r>
+      <w:r>
+        <w:t xml:space="preserve">– </w:t>
+      </w:r>
+      <w:r>
+        <w:rPr>
+          <w:lang w:val="en-US"/>
+        </w:rPr>
+        <w:t>URL</w:t>
+      </w:r>
+      <w:r>
+        <w:t xml:space="preserve">: </w:t>
+      </w:r>
+      <w:hyperlink r:id="rId12" w:history="1">
+        <w:r>
+          <w:rPr>
+            <w:rStyle w:val="af3"/>
+          </w:rPr>
+          <w:t>https://embetronicx.com/tutorials/linux/device-drivers/i2c-linux-device-driver-using-raspberry-pi/</w:t>
+        </w:r>
+      </w:hyperlink>
+      <w:r>
+        <w:t xml:space="preserve"> </w:t>
+      </w:r>
+      <w:r>
+        <w:t>(дата обращения 28.05.2023)</w:t>
+      </w:r>
+    </w:p>
+    <w:p>
+      <w:pPr>
+        <w:pStyle w:val="a"/>
+        <w:numPr>
+          <w:ilvl w:val="0"/>
+          <w:numId w:val="46"/>
+        </w:numPr>
         <w:tabs>
           <w:tab w:val="left" w:pos="1134"/>
         </w:tabs>
+        <w:ind w:left="0" w:firstLine="709"/>
+      </w:pPr>
+      <w:r>
+        <w:t xml:space="preserve">Документация </w:t>
+      </w:r>
+      <w:r>
+        <w:rPr>
+          <w:lang w:val="en-US"/>
+        </w:rPr>
+        <w:t>Raspberry</w:t>
+      </w:r>
+      <w:r>
+        <w:t xml:space="preserve"> </w:t>
+      </w:r>
+      <w:r>
+        <w:rPr>
+          <w:lang w:val="en-US"/>
+        </w:rPr>
+        <w:t>Pi</w:t>
+      </w:r>
+      <w:r>
+        <w:t xml:space="preserve"> </w:t>
+      </w:r>
+      <w:r>
+        <w:t xml:space="preserve">– </w:t>
+      </w:r>
+      <w:r>
+        <w:rPr>
+          <w:lang w:val="en-US"/>
+        </w:rPr>
+        <w:t>URL</w:t>
+      </w:r>
+      <w:r>
+        <w:t xml:space="preserve">: </w:t>
+      </w:r>
+      <w:hyperlink r:id="rId13" w:history="1">
+        <w:r>
+          <w:rPr>
+            <w:rStyle w:val="af3"/>
+          </w:rPr>
+          <w:t>https://www.raspberrypi.com/documentation/computers/raspberry-pi.html</w:t>
+        </w:r>
+      </w:hyperlink>
+      <w:r>
+        <w:t xml:space="preserve"> </w:t>
+      </w:r>
+      <w:hyperlink r:id="rId14" w:history="1"/>
+      <w:r>
+        <w:t xml:space="preserve">(дата </w:t>
+      </w:r>
+      <w:r>
+        <w:t>обращения</w:t>
+      </w:r>
+      <w:r>
+        <w:t xml:space="preserve"> 28.05.2023)</w:t>
+      </w:r>
+    </w:p>
+    <w:p>
+      <w:pPr>
+        <w:pStyle w:val="a"/>
+        <w:numPr>
+          <w:ilvl w:val="0"/>
+          <w:numId w:val="46"/>
+        </w:numPr>
+        <w:tabs>
+          <w:tab w:val="left" w:pos="1134"/>
+        </w:tabs>
+        <w:ind w:left="0" w:firstLine="709"/>
+      </w:pPr>
+      <w:r>
+        <w:t xml:space="preserve">Функции режима ядра </w:t>
+      </w:r>
+      <w:r>
+        <w:rPr>
+          <w:lang w:val="en-US"/>
+        </w:rPr>
+        <w:t>Linux</w:t>
+      </w:r>
+      <w:r>
+        <w:t>. –</w:t>
+      </w:r>
+      <w:r>
+        <w:t xml:space="preserve"> </w:t>
+      </w:r>
+      <w:r>
+        <w:rPr>
+          <w:lang w:val="en-US"/>
+        </w:rPr>
+        <w:t>URL</w:t>
+      </w:r>
+      <w:r>
+        <w:t xml:space="preserve">: </w:t>
+      </w:r>
+      <w:hyperlink r:id="rId15" w:history="1">
+        <w:r>
+          <w:rPr>
+            <w:rStyle w:val="af3"/>
+          </w:rPr>
+          <w:t>https://www.kernel.org/doc/html/next/core-api/kernel-api.html</w:t>
+        </w:r>
+      </w:hyperlink>
+      <w:r>
+        <w:t xml:space="preserve"> </w:t>
+      </w:r>
+      <w:r>
+        <w:t xml:space="preserve">(дата </w:t>
+      </w:r>
+      <w:r>
+        <w:t>обращения</w:t>
+      </w:r>
+      <w:r>
+        <w:t xml:space="preserve"> 28.05.2023)</w:t>
+      </w:r>
+    </w:p>
+    <w:p>
+      <w:pPr>
+        <w:pStyle w:val="a"/>
+        <w:numPr>
+          <w:ilvl w:val="0"/>
+          <w:numId w:val="46"/>
+        </w:numPr>
+        <w:tabs>
+          <w:tab w:val="left" w:pos="1134"/>
+        </w:tabs>
+        <w:ind w:left="0" w:firstLine="709"/>
+      </w:pPr>
+      <w:r>
+        <w:t xml:space="preserve">Документация по функциям режима пользователя </w:t>
+      </w:r>
+      <w:r>
+        <w:rPr>
+          <w:lang w:val="en-US"/>
+        </w:rPr>
+        <w:t>Linux</w:t>
+      </w:r>
+      <w:r>
+        <w:t>.</w:t>
+      </w:r>
+      <w:r>
+        <w:t xml:space="preserve"> – </w:t>
+      </w:r>
+      <w:r>
+        <w:rPr>
+          <w:lang w:val="en-US"/>
+        </w:rPr>
+        <w:t>URL</w:t>
+      </w:r>
+      <w:r>
+        <w:t xml:space="preserve">: </w:t>
+      </w:r>
+      <w:hyperlink r:id="rId16" w:history="1">
+        <w:r>
+          <w:rPr>
+            <w:rStyle w:val="af3"/>
+          </w:rPr>
+          <w:t>https://man7.org/linux/man-pages/man2/mmap.2.</w:t>
+        </w:r>
+        <w:r>
+          <w:rPr>
+            <w:rStyle w:val="af3"/>
+          </w:rPr>
+          <w:t>h</w:t>
+        </w:r>
+        <w:r>
+          <w:rPr>
+            <w:rStyle w:val="af3"/>
+          </w:rPr>
+          <w:t>tml</w:t>
+        </w:r>
+      </w:hyperlink>
+      <w:r>
+        <w:t xml:space="preserve"> (</w:t>
+      </w:r>
+      <w:r>
+        <w:t>дата обращения 28.05.2023</w:t>
+      </w:r>
+      <w:r>
+        <w:t>)</w:t>
+      </w:r>
+    </w:p>
+    <w:p>
+      <w:pPr>
+        <w:pStyle w:val="a"/>
+        <w:numPr>
+          <w:ilvl w:val="0"/>
+          <w:numId w:val="46"/>
+        </w:numPr>
+        <w:tabs>
+          <w:tab w:val="left" w:pos="1134"/>
+        </w:tabs>
+        <w:ind w:left="0" w:firstLine="709"/>
+      </w:pPr>
+      <w:r>
+        <w:t xml:space="preserve">Репозиторий с архивными заголовочными </w:t>
+      </w:r>
+      <w:r>
+        <w:t>файлами</w:t>
+      </w:r>
+      <w:r>
+        <w:t xml:space="preserve">. – </w:t>
+      </w:r>
+      <w:r>
+        <w:rPr>
+          <w:lang w:val="en-US"/>
+        </w:rPr>
+        <w:t>URL</w:t>
+      </w:r>
+      <w:r>
+        <w:t xml:space="preserve">: </w:t>
+      </w:r>
+      <w:hyperlink r:id="rId17" w:history="1">
+        <w:r>
+          <w:rPr>
+            <w:rStyle w:val="af3"/>
+          </w:rPr>
+          <w:t>http://archive.raspberrypi.org/debian/pool/main/r/raspberrypi-firmware/</w:t>
+        </w:r>
+      </w:hyperlink>
+      <w:r>
+        <w:t xml:space="preserve"> (дата </w:t>
+      </w:r>
+      <w:r>
+        <w:t>обращения</w:t>
+      </w:r>
+      <w:r>
+        <w:t xml:space="preserve"> 28.05.2023)</w:t>
+      </w:r>
+    </w:p>
+    <w:p>
+      <w:pPr>
+        <w:tabs>
+          <w:tab w:val="left" w:pos="1134"/>
+        </w:tabs>
       </w:pPr>
     </w:p>
     <w:p>
@@ -4414,34 +4487,22 @@
       <w:pPr>
         <w:pStyle w:val="af2"/>
       </w:pPr>
-      <w:bookmarkStart w:id="14" w:name="_Toc136014667"/>
+      <w:bookmarkStart w:id="10" w:name="_Toc136014663"/>
       <w:r>
         <w:lastRenderedPageBreak/>
-        <w:t xml:space="preserve">ПРИЛОЖЕНИЕ </w:t>
-      </w:r>
-      <w:r>
-        <w:t>В</w:t>
-      </w:r>
-      <w:bookmarkEnd w:id="14"/>
+        <w:t>ПРИЛОЖЕНИЕ А</w:t>
+      </w:r>
+      <w:bookmarkEnd w:id="10"/>
     </w:p>
     <w:p>
       <w:pPr>
         <w:pStyle w:val="af2"/>
       </w:pPr>
-      <w:bookmarkStart w:id="15" w:name="_Toc136014668"/>
-      <w:r>
-        <w:t xml:space="preserve">Листинг заголовочного </w:t>
-      </w:r>
-      <w:r>
-        <w:t>файла</w:t>
-      </w:r>
-      <w:r>
-        <w:t xml:space="preserve"> </w:t>
-      </w:r>
-      <w:r>
-        <w:t>символьной части драйвера</w:t>
-      </w:r>
-      <w:bookmarkEnd w:id="15"/>
+      <w:bookmarkStart w:id="11" w:name="_Toc136014664"/>
+      <w:r>
+        <w:t>Листинг кода драйвера</w:t>
+      </w:r>
+      <w:bookmarkEnd w:id="11"/>
     </w:p>
     <w:p>
       <w:pPr>
@@ -4471,28 +4532,51 @@
       <w:pPr>
         <w:pStyle w:val="af2"/>
       </w:pPr>
-      <w:bookmarkStart w:id="16" w:name="_Toc136014669"/>
+      <w:bookmarkStart w:id="12" w:name="_Toc136014665"/>
       <w:r>
         <w:lastRenderedPageBreak/>
-        <w:t xml:space="preserve">ПРИЛОЖЕНИЕ </w:t>
-      </w:r>
-      <w:r>
-        <w:t>Г</w:t>
-      </w:r>
-      <w:bookmarkEnd w:id="16"/>
+        <w:t>ПРИЛОЖЕНИЕ Б</w:t>
+      </w:r>
+      <w:bookmarkEnd w:id="12"/>
     </w:p>
     <w:p>
       <w:pPr>
         <w:pStyle w:val="af2"/>
       </w:pPr>
-      <w:bookmarkStart w:id="17" w:name="_Toc136014670"/>
-      <w:r>
-        <w:t xml:space="preserve">Листинг </w:t>
-      </w:r>
-      <w:r>
-        <w:t>кода пользовательского приложения</w:t>
-      </w:r>
-      <w:bookmarkEnd w:id="17"/>
+      <w:bookmarkStart w:id="13" w:name="_Toc136014666"/>
+      <w:r>
+        <w:t xml:space="preserve">Листинг заголовочного </w:t>
+      </w:r>
+      <w:proofErr w:type="spellStart"/>
+      <w:r>
+        <w:t>фаила</w:t>
+      </w:r>
+      <w:proofErr w:type="spellEnd"/>
+      <w:r>
+        <w:t xml:space="preserve"> </w:t>
+      </w:r>
+      <w:r>
+        <w:rPr>
+          <w:lang w:val="en-US"/>
+        </w:rPr>
+        <w:t>I</w:t>
+      </w:r>
+      <w:r>
+        <w:t>2</w:t>
+      </w:r>
+      <w:r>
+        <w:rPr>
+          <w:lang w:val="en-US"/>
+        </w:rPr>
+        <w:t>C</w:t>
+      </w:r>
+      <w:r>
+        <w:t xml:space="preserve"> </w:t>
+      </w:r>
+      <w:r>
+        <w:t>части драйвера</w:t>
+      </w:r>
+      <w:bookmarkEnd w:id="13"/>
     </w:p>
     <w:p>
       <w:pPr>
@@ -4508,10 +4592,347 @@
         </w:tabs>
       </w:pPr>
     </w:p>
+    <w:p>
+      <w:pPr>
+        <w:spacing w:line="240" w:lineRule="auto"/>
+        <w:ind w:firstLine="0"/>
+        <w:jc w:val="left"/>
+      </w:pPr>
+      <w:r>
+        <w:br w:type="page"/>
+      </w:r>
+    </w:p>
+    <w:p>
+      <w:pPr>
+        <w:pStyle w:val="af2"/>
+      </w:pPr>
+      <w:bookmarkStart w:id="14" w:name="_Toc136014667"/>
+      <w:r>
+        <w:lastRenderedPageBreak/>
+        <w:t>ПРИЛОЖЕНИЕ В</w:t>
+      </w:r>
+      <w:bookmarkEnd w:id="14"/>
+    </w:p>
+    <w:p>
+      <w:pPr>
+        <w:pStyle w:val="af2"/>
+      </w:pPr>
+      <w:bookmarkStart w:id="15" w:name="_Toc136014668"/>
+      <w:r>
+        <w:t>Листинг заголовочного файла символьной части драйвера</w:t>
+      </w:r>
+      <w:bookmarkEnd w:id="15"/>
+    </w:p>
+    <w:p>
+      <w:pPr>
+        <w:tabs>
+          <w:tab w:val="left" w:pos="1134"/>
+        </w:tabs>
+      </w:pPr>
+    </w:p>
+    <w:p>
+      <w:pPr>
+        <w:tabs>
+          <w:tab w:val="left" w:pos="1134"/>
+        </w:tabs>
+      </w:pPr>
+    </w:p>
+    <w:p>
+      <w:pPr>
+        <w:spacing w:line="240" w:lineRule="auto"/>
+        <w:ind w:firstLine="0"/>
+        <w:jc w:val="left"/>
+      </w:pPr>
+      <w:r>
+        <w:br w:type="page"/>
+      </w:r>
+    </w:p>
+    <w:p>
+      <w:pPr>
+        <w:pStyle w:val="af2"/>
+      </w:pPr>
+      <w:bookmarkStart w:id="16" w:name="_Toc136014669"/>
+      <w:r>
+        <w:lastRenderedPageBreak/>
+        <w:t>ПРИЛОЖЕНИЕ Г</w:t>
+      </w:r>
+      <w:bookmarkEnd w:id="16"/>
+    </w:p>
+    <w:p>
+      <w:pPr>
+        <w:pStyle w:val="af2"/>
+      </w:pPr>
+      <w:bookmarkStart w:id="17" w:name="_Toc136014670"/>
+      <w:r>
+        <w:t>Листинг кода пользовательского приложения</w:t>
+      </w:r>
+      <w:bookmarkEnd w:id="17"/>
+    </w:p>
+    <w:p>
+      <w:pPr>
+        <w:tabs>
+          <w:tab w:val="left" w:pos="1134"/>
+        </w:tabs>
+      </w:pPr>
+    </w:p>
+    <w:p>
+      <w:pPr>
+        <w:pStyle w:val="a1"/>
+        <w:spacing w:line="360" w:lineRule="auto"/>
+        <w:jc w:val="both"/>
+      </w:pPr>
+      <w:r>
+        <w:t>Листинг 1 – Код программы для запуска межгалактического звездолёта.</w:t>
+      </w:r>
+    </w:p>
+    <w:tbl>
+      <w:tblPr>
+        <w:tblStyle w:val="ac"/>
+        <w:tblW w:w="0" w:type="auto"/>
+        <w:tblLook w:val="04A0" w:firstRow="1" w:lastRow="0" w:firstColumn="1" w:lastColumn="0" w:noHBand="0" w:noVBand="1"/>
+      </w:tblPr>
+      <w:tblGrid>
+        <w:gridCol w:w="9358"/>
+      </w:tblGrid>
+      <w:tr>
+        <w:tc>
+          <w:tcPr>
+            <w:tcW w:w="9574" w:type="dxa"/>
+          </w:tcPr>
+          <w:p>
+            <w:pPr>
+              <w:widowControl/>
+              <w:adjustRightInd w:val="0"/>
+              <w:rPr>
+                <w:rFonts w:ascii="Courier New" w:eastAsiaTheme="minorHAnsi" w:hAnsi="Courier New" w:cs="Courier New"/>
+                <w:color w:val="000000"/>
+                <w:sz w:val="20"/>
+              </w:rPr>
+            </w:pPr>
+            <w:r>
+              <w:rPr>
+                <w:rFonts w:ascii="Courier New" w:eastAsiaTheme="minorHAnsi" w:hAnsi="Courier New" w:cs="Courier New"/>
+                <w:color w:val="808080"/>
+                <w:sz w:val="20"/>
+              </w:rPr>
+              <w:t>#include</w:t>
+            </w:r>
+            <w:r>
+              <w:rPr>
+                <w:rFonts w:ascii="Courier New" w:eastAsiaTheme="minorHAnsi" w:hAnsi="Courier New" w:cs="Courier New"/>
+                <w:color w:val="000000"/>
+                <w:sz w:val="20"/>
+              </w:rPr>
+              <w:t xml:space="preserve"> </w:t>
+            </w:r>
+            <w:r>
+              <w:rPr>
+                <w:rFonts w:ascii="Courier New" w:eastAsiaTheme="minorHAnsi" w:hAnsi="Courier New" w:cs="Courier New"/>
+                <w:color w:val="A31515"/>
+                <w:sz w:val="20"/>
+              </w:rPr>
+              <w:t>&lt;iostream&gt;</w:t>
+            </w:r>
+          </w:p>
+          <w:p>
+            <w:pPr>
+              <w:widowControl/>
+              <w:adjustRightInd w:val="0"/>
+              <w:rPr>
+                <w:rFonts w:ascii="Courier New" w:eastAsiaTheme="minorHAnsi" w:hAnsi="Courier New" w:cs="Courier New"/>
+                <w:color w:val="000000"/>
+                <w:sz w:val="20"/>
+              </w:rPr>
+            </w:pPr>
+          </w:p>
+          <w:p>
+            <w:pPr>
+              <w:widowControl/>
+              <w:adjustRightInd w:val="0"/>
+              <w:rPr>
+                <w:rFonts w:ascii="Courier New" w:eastAsiaTheme="minorHAnsi" w:hAnsi="Courier New" w:cs="Courier New"/>
+                <w:color w:val="000000"/>
+                <w:sz w:val="20"/>
+              </w:rPr>
+            </w:pPr>
+            <w:r>
+              <w:rPr>
+                <w:rFonts w:ascii="Courier New" w:eastAsiaTheme="minorHAnsi" w:hAnsi="Courier New" w:cs="Courier New"/>
+                <w:color w:val="0000FF"/>
+                <w:sz w:val="20"/>
+              </w:rPr>
+              <w:t>int</w:t>
+            </w:r>
+            <w:r>
+              <w:rPr>
+                <w:rFonts w:ascii="Courier New" w:eastAsiaTheme="minorHAnsi" w:hAnsi="Courier New" w:cs="Courier New"/>
+                <w:color w:val="000000"/>
+                <w:sz w:val="20"/>
+              </w:rPr>
+              <w:t xml:space="preserve"> </w:t>
+            </w:r>
+            <w:proofErr w:type="gramStart"/>
+            <w:r>
+              <w:rPr>
+                <w:rFonts w:ascii="Courier New" w:eastAsiaTheme="minorHAnsi" w:hAnsi="Courier New" w:cs="Courier New"/>
+                <w:color w:val="000000"/>
+                <w:sz w:val="20"/>
+              </w:rPr>
+              <w:t>main(</w:t>
+            </w:r>
+            <w:proofErr w:type="gramEnd"/>
+            <w:r>
+              <w:rPr>
+                <w:rFonts w:ascii="Courier New" w:eastAsiaTheme="minorHAnsi" w:hAnsi="Courier New" w:cs="Courier New"/>
+                <w:color w:val="000000"/>
+                <w:sz w:val="20"/>
+              </w:rPr>
+              <w:t>) {</w:t>
+            </w:r>
+          </w:p>
+          <w:p>
+            <w:pPr>
+              <w:widowControl/>
+              <w:adjustRightInd w:val="0"/>
+              <w:rPr>
+                <w:rFonts w:ascii="Courier New" w:eastAsiaTheme="minorHAnsi" w:hAnsi="Courier New" w:cs="Courier New"/>
+                <w:color w:val="000000"/>
+                <w:sz w:val="20"/>
+              </w:rPr>
+            </w:pPr>
+            <w:r>
+              <w:rPr>
+                <w:rFonts w:ascii="Courier New" w:eastAsiaTheme="minorHAnsi" w:hAnsi="Courier New" w:cs="Courier New"/>
+                <w:color w:val="000000"/>
+                <w:sz w:val="20"/>
+              </w:rPr>
+              <w:tab/>
+            </w:r>
+            <w:proofErr w:type="gramStart"/>
+            <w:r>
+              <w:rPr>
+                <w:rFonts w:ascii="Courier New" w:eastAsiaTheme="minorHAnsi" w:hAnsi="Courier New" w:cs="Courier New"/>
+                <w:color w:val="000000"/>
+                <w:sz w:val="20"/>
+              </w:rPr>
+              <w:t>std::</w:t>
+            </w:r>
+            <w:proofErr w:type="spellStart"/>
+            <w:proofErr w:type="gramEnd"/>
+            <w:r>
+              <w:rPr>
+                <w:rFonts w:ascii="Courier New" w:eastAsiaTheme="minorHAnsi" w:hAnsi="Courier New" w:cs="Courier New"/>
+                <w:color w:val="000000"/>
+                <w:sz w:val="20"/>
+              </w:rPr>
+              <w:t>cout</w:t>
+            </w:r>
+            <w:proofErr w:type="spellEnd"/>
+            <w:r>
+              <w:rPr>
+                <w:rFonts w:ascii="Courier New" w:eastAsiaTheme="minorHAnsi" w:hAnsi="Courier New" w:cs="Courier New"/>
+                <w:color w:val="000000"/>
+                <w:sz w:val="20"/>
+              </w:rPr>
+              <w:t xml:space="preserve"> &lt;&lt; </w:t>
+            </w:r>
+            <w:r>
+              <w:rPr>
+                <w:rFonts w:ascii="Courier New" w:eastAsiaTheme="minorHAnsi" w:hAnsi="Courier New" w:cs="Courier New"/>
+                <w:color w:val="A31515"/>
+                <w:sz w:val="20"/>
+              </w:rPr>
+              <w:t>"Hello world!"</w:t>
+            </w:r>
+            <w:r>
+              <w:rPr>
+                <w:rFonts w:ascii="Courier New" w:eastAsiaTheme="minorHAnsi" w:hAnsi="Courier New" w:cs="Courier New"/>
+                <w:color w:val="000000"/>
+                <w:sz w:val="20"/>
+              </w:rPr>
+              <w:t>;</w:t>
+            </w:r>
+          </w:p>
+          <w:p>
+            <w:pPr>
+              <w:widowControl/>
+              <w:adjustRightInd w:val="0"/>
+              <w:rPr>
+                <w:rFonts w:ascii="Courier New" w:eastAsiaTheme="minorHAnsi" w:hAnsi="Courier New" w:cs="Courier New"/>
+                <w:color w:val="000000"/>
+                <w:sz w:val="20"/>
+              </w:rPr>
+            </w:pPr>
+            <w:r>
+              <w:rPr>
+                <w:rFonts w:ascii="Courier New" w:eastAsiaTheme="minorHAnsi" w:hAnsi="Courier New" w:cs="Courier New"/>
+                <w:color w:val="000000"/>
+                <w:sz w:val="20"/>
+              </w:rPr>
+              <w:tab/>
+            </w:r>
+            <w:r>
+              <w:rPr>
+                <w:rFonts w:ascii="Courier New" w:eastAsiaTheme="minorHAnsi" w:hAnsi="Courier New" w:cs="Courier New"/>
+                <w:color w:val="0000FF"/>
+                <w:sz w:val="20"/>
+              </w:rPr>
+              <w:t>return</w:t>
+            </w:r>
+            <w:r>
+              <w:rPr>
+                <w:rFonts w:ascii="Courier New" w:eastAsiaTheme="minorHAnsi" w:hAnsi="Courier New" w:cs="Courier New"/>
+                <w:color w:val="000000"/>
+                <w:sz w:val="20"/>
+              </w:rPr>
+              <w:t xml:space="preserve"> </w:t>
+            </w:r>
+            <w:proofErr w:type="gramStart"/>
+            <w:r>
+              <w:rPr>
+                <w:rFonts w:ascii="Courier New" w:eastAsiaTheme="minorHAnsi" w:hAnsi="Courier New" w:cs="Courier New"/>
+                <w:color w:val="000000"/>
+                <w:sz w:val="20"/>
+              </w:rPr>
+              <w:t>0;</w:t>
+            </w:r>
+            <w:proofErr w:type="gramEnd"/>
+          </w:p>
+          <w:p>
+            <w:pPr>
+              <w:pStyle w:val="a1"/>
+              <w:spacing w:line="360" w:lineRule="auto"/>
+              <w:jc w:val="both"/>
+              <w:rPr>
+                <w:rFonts w:ascii="Courier New" w:hAnsi="Courier New" w:cs="Courier New"/>
+                <w:sz w:val="20"/>
+                <w:szCs w:val="20"/>
+              </w:rPr>
+            </w:pPr>
+            <w:r>
+              <w:rPr>
+                <w:rFonts w:ascii="Courier New" w:eastAsiaTheme="minorHAnsi" w:hAnsi="Courier New" w:cs="Courier New"/>
+                <w:color w:val="000000"/>
+                <w:sz w:val="20"/>
+                <w:szCs w:val="20"/>
+              </w:rPr>
+              <w:t>}</w:t>
+            </w:r>
+          </w:p>
+        </w:tc>
+      </w:tr>
+    </w:tbl>
+    <w:p>
+      <w:pPr>
+        <w:tabs>
+          <w:tab w:val="left" w:pos="1134"/>
+        </w:tabs>
+      </w:pPr>
+    </w:p>
     <w:sectPr>
-      <w:footerReference w:type="even" r:id="rId11"/>
-      <w:footerReference w:type="default" r:id="rId12"/>
-      <w:footerReference w:type="first" r:id="rId13"/>
+      <w:footerReference w:type="even" r:id="rId18"/>
+      <w:footerReference w:type="default" r:id="rId19"/>
+      <w:footerReference w:type="first" r:id="rId20"/>
       <w:pgSz w:w="11920" w:h="16840"/>
       <w:pgMar w:top="1134" w:right="851" w:bottom="1134" w:left="1701" w:header="0" w:footer="482" w:gutter="0"/>
       <w:cols w:space="708"/>
@@ -10351,6 +10772,18 @@
       <w:shd w:val="clear" w:color="auto" w:fill="E1DFDD"/>
     </w:rPr>
   </w:style>
+  <w:style w:type="character" w:styleId="af6">
+    <w:name w:val="FollowedHyperlink"/>
+    <w:basedOn w:val="a2"/>
+    <w:uiPriority w:val="99"/>
+    <w:semiHidden/>
+    <w:unhideWhenUsed/>
+    <w:rsid w:val="00CB57E7"/>
+    <w:rPr>
+      <w:color w:val="954F72" w:themeColor="followedHyperlink"/>
+      <w:u w:val="single"/>
+    </w:rPr>
+  </w:style>
 </w:styles>
 </file>
 

</xml_diff>